<commit_message>
Update Báo Cáo CSN Trương Anh Tuấn.docx
</commit_message>
<xml_diff>
--- a/scr/Báo Cáo CSN Trương Anh Tuấn.docx
+++ b/scr/Báo Cáo CSN Trương Anh Tuấn.docx
@@ -527,21 +527,7 @@
                     <w:rPr>
                       <w:iCs/>
                     </w:rPr>
-                    <w:t>Họ</w:t>
-                  </w:r>
-                  <w:proofErr w:type="spellEnd"/>
-                  <w:r>
-                    <w:rPr>
-                      <w:iCs/>
-                    </w:rPr>
-                    <w:t xml:space="preserve"> </w:t>
-                  </w:r>
-                  <w:proofErr w:type="spellStart"/>
-                  <w:r>
-                    <w:rPr>
-                      <w:iCs/>
-                    </w:rPr>
-                    <w:t>tên</w:t>
+                    <w:t>ThS</w:t>
                   </w:r>
                   <w:proofErr w:type="spellEnd"/>
                   <w:r>
@@ -549,7 +535,14 @@
                       <w:iCs/>
                       <w:lang w:val="vi-VN"/>
                     </w:rPr>
-                    <w:t xml:space="preserve">: Nguyễn Khắc Quốc </w:t>
+                    <w:t>.</w:t>
+                  </w:r>
+                  <w:r>
+                    <w:rPr>
+                      <w:iCs/>
+                      <w:lang w:val="vi-VN"/>
+                    </w:rPr>
+                    <w:t xml:space="preserve"> Nguyễn Khắc Quốc </w:t>
                   </w:r>
                 </w:p>
               </w:txbxContent>
@@ -1314,28 +1307,15 @@
                     <w:rPr>
                       <w:iCs/>
                     </w:rPr>
-                    <w:t>Họ</w:t>
+                    <w:t>ThS</w:t>
                   </w:r>
                   <w:proofErr w:type="spellEnd"/>
                   <w:r>
                     <w:rPr>
                       <w:iCs/>
+                      <w:lang w:val="vi-VN"/>
                     </w:rPr>
-                    <w:t xml:space="preserve"> </w:t>
-                  </w:r>
-                  <w:proofErr w:type="spellStart"/>
-                  <w:r>
-                    <w:rPr>
-                      <w:iCs/>
-                    </w:rPr>
-                    <w:t>tên</w:t>
-                  </w:r>
-                  <w:proofErr w:type="spellEnd"/>
-                  <w:r>
-                    <w:rPr>
-                      <w:iCs/>
-                    </w:rPr>
-                    <w:t xml:space="preserve">: </w:t>
+                    <w:t xml:space="preserve">. </w:t>
                   </w:r>
                   <w:proofErr w:type="spellStart"/>
                   <w:r>
@@ -13392,7 +13372,7 @@
           <w:lang w:val="vi-VN"/>
         </w:rPr>
         <w:pict w14:anchorId="4A74182C">
-          <v:shape id="_x0000_i1029" type="#_x0000_t75" style="width:439.25pt;height:260.15pt;visibility:visible">
+          <v:shape id="_x0000_i1026" type="#_x0000_t75" style="width:439.2pt;height:259.8pt;visibility:visible">
             <v:imagedata r:id="rId17" o:title=""/>
           </v:shape>
         </w:pict>
@@ -13497,7 +13477,7 @@
         </w:rPr>
         <w:lastRenderedPageBreak/>
         <w:pict w14:anchorId="4B01D746">
-          <v:shape id="_x0000_i1030" type="#_x0000_t75" style="width:439.85pt;height:260.15pt;visibility:visible">
+          <v:shape id="_x0000_i1027" type="#_x0000_t75" style="width:439.8pt;height:260.4pt;visibility:visible">
             <v:imagedata r:id="rId18" o:title=""/>
           </v:shape>
         </w:pict>
@@ -13876,7 +13856,7 @@
         </w:rPr>
         <w:lastRenderedPageBreak/>
         <w:pict w14:anchorId="718E214A">
-          <v:shape id="_x0000_i1031" type="#_x0000_t75" style="width:334.6pt;height:370.3pt;visibility:visible">
+          <v:shape id="_x0000_i1028" type="#_x0000_t75" style="width:334.8pt;height:370.2pt;visibility:visible">
             <v:imagedata r:id="rId19" o:title=""/>
           </v:shape>
         </w:pict>
@@ -16459,7 +16439,7 @@
           <w:noProof/>
         </w:rPr>
         <w:pict w14:anchorId="1DE20175">
-          <v:shape id="_x0000_i1032" type="#_x0000_t75" alt="Lên kế hoạch chi tiết với phần mềm Microsoft Project" style="width:439.25pt;height:248.05pt;visibility:visible">
+          <v:shape id="_x0000_i1029" type="#_x0000_t75" alt="Lên kế hoạch chi tiết với phần mềm Microsoft Project" style="width:439.2pt;height:247.8pt;visibility:visible">
             <v:imagedata r:id="rId20" o:title="Lên kế hoạch chi tiết với phần mềm Microsoft Project"/>
           </v:shape>
         </w:pict>
@@ -16557,7 +16537,7 @@
       </w:pPr>
       <w:r>
         <w:pict w14:anchorId="71DDB0D6">
-          <v:shape id="_x0000_i1033" type="#_x0000_t75" style="width:440.45pt;height:251.7pt">
+          <v:shape id="_x0000_i1030" type="#_x0000_t75" style="width:440.4pt;height:252pt">
             <v:imagedata r:id="rId21" o:title=""/>
           </v:shape>
         </w:pict>
@@ -16681,7 +16661,7 @@
           <w:lang w:val="vi-VN"/>
         </w:rPr>
         <w:pict w14:anchorId="4C6143DA">
-          <v:shape id="_x0000_i1034" type="#_x0000_t75" style="width:438.65pt;height:237.8pt;visibility:visible">
+          <v:shape id="_x0000_i1031" type="#_x0000_t75" style="width:439.2pt;height:237.6pt;visibility:visible">
             <v:imagedata r:id="rId22" o:title=""/>
           </v:shape>
         </w:pict>
@@ -16803,7 +16783,7 @@
           <w:lang w:val="vi-VN"/>
         </w:rPr>
         <w:pict w14:anchorId="6867BE59">
-          <v:shape id="_x0000_i1035" type="#_x0000_t75" style="width:439.25pt;height:248.65pt;visibility:visible">
+          <v:shape id="_x0000_i1032" type="#_x0000_t75" style="width:439.2pt;height:248.4pt;visibility:visible">
             <v:imagedata r:id="rId23" o:title=""/>
           </v:shape>
         </w:pict>
@@ -16927,7 +16907,7 @@
         </w:rPr>
         <w:lastRenderedPageBreak/>
         <w:pict w14:anchorId="4227735F">
-          <v:shape id="_x0000_i1036" type="#_x0000_t75" style="width:439.25pt;height:275.9pt;visibility:visible">
+          <v:shape id="_x0000_i1033" type="#_x0000_t75" style="width:439.2pt;height:276pt;visibility:visible">
             <v:imagedata r:id="rId24" o:title=""/>
           </v:shape>
         </w:pict>

</xml_diff>